<commit_message>
Merge fix; Typos fix; Diagrams refactoring
</commit_message>
<xml_diff>
--- a/Life-cycle phases/2.Elaboration/2.Requirements_3.Analysis & Design/UseCaseTable.docx
+++ b/Life-cycle phases/2.Elaboration/2.Requirements_3.Analysis & Design/UseCaseTable.docx
@@ -1,6 +1,6 @@
 
 <file path=word/document.xml><?xml version="1.0" encoding="utf-8"?>
-<w:document xmlns:wpc="http://schemas.microsoft.com/office/word/2010/wordprocessingCanvas" xmlns:cx="http://schemas.microsoft.com/office/drawing/2014/chartex" xmlns:cx1="http://schemas.microsoft.com/office/drawing/2015/9/8/chartex" xmlns:mc="http://schemas.openxmlformats.org/markup-compatibility/2006" xmlns:o="urn:schemas-microsoft-com:office:office" xmlns:r="http://schemas.openxmlformats.org/officeDocument/2006/relationships" xmlns:m="http://schemas.openxmlformats.org/officeDocument/2006/math" xmlns:v="urn:schemas-microsoft-com:vml" xmlns:wp14="http://schemas.microsoft.com/office/word/2010/wordprocessingDrawing" xmlns:wp="http://schemas.openxmlformats.org/drawingml/2006/wordprocessingDrawing" xmlns:w10="urn:schemas-microsoft-com:office:word" xmlns:w="http://schemas.openxmlformats.org/wordprocessingml/2006/main" xmlns:w14="http://schemas.microsoft.com/office/word/2010/wordml" xmlns:w15="http://schemas.microsoft.com/office/word/2012/wordml" xmlns:w16se="http://schemas.microsoft.com/office/word/2015/wordml/symex" xmlns:wpg="http://schemas.microsoft.com/office/word/2010/wordprocessingGroup" xmlns:wpi="http://schemas.microsoft.com/office/word/2010/wordprocessingInk" xmlns:wne="http://schemas.microsoft.com/office/word/2006/wordml" xmlns:wps="http://schemas.microsoft.com/office/word/2010/wordprocessingShape" mc:Ignorable="w14 w15 w16se wp14">
+<w:document xmlns:wpc="http://schemas.microsoft.com/office/word/2010/wordprocessingCanvas" xmlns:cx="http://schemas.microsoft.com/office/drawing/2014/chartex" xmlns:cx1="http://schemas.microsoft.com/office/drawing/2015/9/8/chartex" xmlns:cx2="http://schemas.microsoft.com/office/drawing/2015/10/21/chartex" xmlns:cx3="http://schemas.microsoft.com/office/drawing/2016/5/9/chartex" xmlns:cx4="http://schemas.microsoft.com/office/drawing/2016/5/10/chartex" xmlns:cx5="http://schemas.microsoft.com/office/drawing/2016/5/11/chartex" xmlns:cx6="http://schemas.microsoft.com/office/drawing/2016/5/12/chartex" xmlns:cx7="http://schemas.microsoft.com/office/drawing/2016/5/13/chartex" xmlns:cx8="http://schemas.microsoft.com/office/drawing/2016/5/14/chartex" xmlns:mc="http://schemas.openxmlformats.org/markup-compatibility/2006" xmlns:aink="http://schemas.microsoft.com/office/drawing/2016/ink" xmlns:am3d="http://schemas.microsoft.com/office/drawing/2017/model3d" xmlns:o="urn:schemas-microsoft-com:office:office" xmlns:r="http://schemas.openxmlformats.org/officeDocument/2006/relationships" xmlns:m="http://schemas.openxmlformats.org/officeDocument/2006/math" xmlns:v="urn:schemas-microsoft-com:vml" xmlns:wp14="http://schemas.microsoft.com/office/word/2010/wordprocessingDrawing" xmlns:wp="http://schemas.openxmlformats.org/drawingml/2006/wordprocessingDrawing" xmlns:w10="urn:schemas-microsoft-com:office:word" xmlns:w="http://schemas.openxmlformats.org/wordprocessingml/2006/main" xmlns:w14="http://schemas.microsoft.com/office/word/2010/wordml" xmlns:w15="http://schemas.microsoft.com/office/word/2012/wordml" xmlns:w16cid="http://schemas.microsoft.com/office/word/2016/wordml/cid" xmlns:w16se="http://schemas.microsoft.com/office/word/2015/wordml/symex" xmlns:wpg="http://schemas.microsoft.com/office/word/2010/wordprocessingGroup" xmlns:wpi="http://schemas.microsoft.com/office/word/2010/wordprocessingInk" xmlns:wne="http://schemas.microsoft.com/office/word/2006/wordml" xmlns:wps="http://schemas.microsoft.com/office/word/2010/wordprocessingShape" mc:Ignorable="w14 w15 w16se w16cid wp14">
   <w:body>
     <w:tbl>
       <w:tblPr>
@@ -12,8 +12,8 @@
         <w:tblLook w:val="04A0" w:firstRow="1" w:lastRow="0" w:firstColumn="1" w:lastColumn="0" w:noHBand="0" w:noVBand="1"/>
       </w:tblPr>
       <w:tblGrid>
-        <w:gridCol w:w="2796"/>
-        <w:gridCol w:w="5850"/>
+        <w:gridCol w:w="2837"/>
+        <w:gridCol w:w="6024"/>
       </w:tblGrid>
       <w:tr>
         <w:tc>
@@ -42,6 +42,7 @@
                 <w:color w:val="333333"/>
                 <w:sz w:val="20"/>
                 <w:szCs w:val="20"/>
+                <w:lang w:val="ru-RU"/>
               </w:rPr>
             </w:pPr>
             <w:r>
@@ -52,6 +53,7 @@
                 <w:color w:val="333333"/>
                 <w:sz w:val="20"/>
                 <w:szCs w:val="20"/>
+                <w:lang w:val="ru-RU"/>
               </w:rPr>
               <w:t>Действующие лица</w:t>
             </w:r>
@@ -94,7 +96,19 @@
                 <w:szCs w:val="20"/>
                 <w:lang w:val="ru-RU"/>
               </w:rPr>
-              <w:t>Игра</w:t>
+              <w:t>И</w:t>
+            </w:r>
+            <w:bookmarkStart w:id="0" w:name="_GoBack"/>
+            <w:bookmarkEnd w:id="0"/>
+            <w:r>
+              <w:rPr>
+                <w:rFonts w:ascii="Times New Roman" w:eastAsia="Times New Roman" w:hAnsi="Times New Roman" w:cs="Times New Roman"/>
+                <w:color w:val="333333"/>
+                <w:sz w:val="20"/>
+                <w:szCs w:val="20"/>
+                <w:lang w:val="ru-RU"/>
+              </w:rPr>
+              <w:t>гра</w:t>
             </w:r>
           </w:p>
         </w:tc>
@@ -126,6 +140,7 @@
                 <w:color w:val="333333"/>
                 <w:sz w:val="20"/>
                 <w:szCs w:val="20"/>
+                <w:lang w:val="ru-RU"/>
               </w:rPr>
             </w:pPr>
             <w:r>
@@ -136,6 +151,7 @@
                 <w:color w:val="333333"/>
                 <w:sz w:val="20"/>
                 <w:szCs w:val="20"/>
+                <w:lang w:val="ru-RU"/>
               </w:rPr>
               <w:t>Цель</w:t>
             </w:r>
@@ -178,7 +194,27 @@
                 <w:szCs w:val="20"/>
                 <w:lang w:val="ru-RU"/>
               </w:rPr>
-              <w:t>Расчет физики игры(поведение мяча)</w:t>
+              <w:t xml:space="preserve">Расчет физики </w:t>
+            </w:r>
+            <w:r>
+              <w:rPr>
+                <w:rFonts w:ascii="Times New Roman" w:eastAsia="Times New Roman" w:hAnsi="Times New Roman" w:cs="Times New Roman"/>
+                <w:color w:val="333333"/>
+                <w:sz w:val="20"/>
+                <w:szCs w:val="20"/>
+                <w:lang w:val="ru-RU"/>
+              </w:rPr>
+              <w:t>игры (</w:t>
+            </w:r>
+            <w:r>
+              <w:rPr>
+                <w:rFonts w:ascii="Times New Roman" w:eastAsia="Times New Roman" w:hAnsi="Times New Roman" w:cs="Times New Roman"/>
+                <w:color w:val="333333"/>
+                <w:sz w:val="20"/>
+                <w:szCs w:val="20"/>
+                <w:lang w:val="ru-RU"/>
+              </w:rPr>
+              <w:t>поведение мяча)</w:t>
             </w:r>
           </w:p>
         </w:tc>
@@ -210,6 +246,7 @@
                 <w:color w:val="333333"/>
                 <w:sz w:val="20"/>
                 <w:szCs w:val="20"/>
+                <w:lang w:val="ru-RU"/>
               </w:rPr>
             </w:pPr>
             <w:r>
@@ -220,6 +257,7 @@
                 <w:color w:val="333333"/>
                 <w:sz w:val="20"/>
                 <w:szCs w:val="20"/>
+                <w:lang w:val="ru-RU"/>
               </w:rPr>
               <w:t>Предусловие</w:t>
             </w:r>
@@ -296,6 +334,7 @@
                 <w:color w:val="333333"/>
                 <w:sz w:val="20"/>
                 <w:szCs w:val="20"/>
+                <w:lang w:val="ru-RU"/>
               </w:rPr>
             </w:pPr>
             <w:r>
@@ -306,6 +345,7 @@
                 <w:color w:val="333333"/>
                 <w:sz w:val="20"/>
                 <w:szCs w:val="20"/>
+                <w:lang w:val="ru-RU"/>
               </w:rPr>
               <w:t>Успешный сценарий:</w:t>
             </w:r>
@@ -385,7 +425,27 @@
                 <w:szCs w:val="20"/>
                 <w:lang w:val="ru-RU"/>
               </w:rPr>
-              <w:t>проверяет на кализии. В случаи кализии, высчитывает новый вектор направления меча, сагласно</w:t>
+              <w:t>проверяет на коллизии. В случае коллизии</w:t>
+            </w:r>
+            <w:r>
+              <w:rPr>
+                <w:rFonts w:ascii="Times New Roman" w:eastAsia="Times New Roman" w:hAnsi="Times New Roman" w:cs="Times New Roman"/>
+                <w:color w:val="333333"/>
+                <w:sz w:val="20"/>
+                <w:szCs w:val="20"/>
+                <w:lang w:val="ru-RU"/>
+              </w:rPr>
+              <w:t xml:space="preserve">, высчитывает новый вектор направления меча, </w:t>
+            </w:r>
+            <w:r>
+              <w:rPr>
+                <w:rFonts w:ascii="Times New Roman" w:eastAsia="Times New Roman" w:hAnsi="Times New Roman" w:cs="Times New Roman"/>
+                <w:color w:val="333333"/>
+                <w:sz w:val="20"/>
+                <w:szCs w:val="20"/>
+                <w:lang w:val="ru-RU"/>
+              </w:rPr>
+              <w:t>согласно</w:t>
             </w:r>
           </w:p>
           <w:p>
@@ -523,8 +583,8 @@
         <w:tblLook w:val="04A0" w:firstRow="1" w:lastRow="0" w:firstColumn="1" w:lastColumn="0" w:noHBand="0" w:noVBand="1"/>
       </w:tblPr>
       <w:tblGrid>
-        <w:gridCol w:w="2354"/>
-        <w:gridCol w:w="5468"/>
+        <w:gridCol w:w="2369"/>
+        <w:gridCol w:w="5503"/>
       </w:tblGrid>
       <w:tr>
         <w:tc>
@@ -553,6 +613,7 @@
                 <w:color w:val="333333"/>
                 <w:sz w:val="20"/>
                 <w:szCs w:val="20"/>
+                <w:lang w:val="ru-RU"/>
               </w:rPr>
             </w:pPr>
             <w:r>
@@ -563,6 +624,7 @@
                 <w:color w:val="333333"/>
                 <w:sz w:val="20"/>
                 <w:szCs w:val="20"/>
+                <w:lang w:val="ru-RU"/>
               </w:rPr>
               <w:t>Действующие лица</w:t>
             </w:r>
@@ -637,6 +699,7 @@
                 <w:color w:val="333333"/>
                 <w:sz w:val="20"/>
                 <w:szCs w:val="20"/>
+                <w:lang w:val="ru-RU"/>
               </w:rPr>
             </w:pPr>
             <w:r>
@@ -647,6 +710,7 @@
                 <w:color w:val="333333"/>
                 <w:sz w:val="20"/>
                 <w:szCs w:val="20"/>
+                <w:lang w:val="ru-RU"/>
               </w:rPr>
               <w:t>Цель</w:t>
             </w:r>
@@ -689,7 +753,17 @@
                 <w:szCs w:val="20"/>
                 <w:lang w:val="ru-RU"/>
               </w:rPr>
-              <w:t>Слижение за счетом игры</w:t>
+              <w:t>Слежение</w:t>
+            </w:r>
+            <w:r>
+              <w:rPr>
+                <w:rFonts w:ascii="Times New Roman" w:eastAsia="Times New Roman" w:hAnsi="Times New Roman" w:cs="Times New Roman"/>
+                <w:color w:val="333333"/>
+                <w:sz w:val="20"/>
+                <w:szCs w:val="20"/>
+                <w:lang w:val="ru-RU"/>
+              </w:rPr>
+              <w:t xml:space="preserve"> за счетом игры</w:t>
             </w:r>
           </w:p>
         </w:tc>
@@ -721,6 +795,7 @@
                 <w:color w:val="333333"/>
                 <w:sz w:val="20"/>
                 <w:szCs w:val="20"/>
+                <w:lang w:val="ru-RU"/>
               </w:rPr>
             </w:pPr>
             <w:r>
@@ -731,6 +806,7 @@
                 <w:color w:val="333333"/>
                 <w:sz w:val="20"/>
                 <w:szCs w:val="20"/>
+                <w:lang w:val="ru-RU"/>
               </w:rPr>
               <w:t>Предусловие</w:t>
             </w:r>
@@ -807,6 +883,7 @@
                 <w:color w:val="333333"/>
                 <w:sz w:val="20"/>
                 <w:szCs w:val="20"/>
+                <w:lang w:val="ru-RU"/>
               </w:rPr>
             </w:pPr>
             <w:r>
@@ -817,6 +894,7 @@
                 <w:color w:val="333333"/>
                 <w:sz w:val="20"/>
                 <w:szCs w:val="20"/>
+                <w:lang w:val="ru-RU"/>
               </w:rPr>
               <w:t>Успешный сценарий:</w:t>
             </w:r>
@@ -955,37 +1033,27 @@
                 <w:szCs w:val="20"/>
                 <w:lang w:val="ru-RU"/>
               </w:rPr>
-              <w:t>начинает новый игровой сет</w:t>
-            </w:r>
-            <w:r>
-              <w:rPr>
-                <w:rFonts w:ascii="Times New Roman" w:eastAsia="Times New Roman" w:hAnsi="Times New Roman" w:cs="Times New Roman"/>
-                <w:color w:val="333333"/>
-                <w:sz w:val="20"/>
-                <w:szCs w:val="20"/>
-                <w:lang w:val="ru-RU"/>
-              </w:rPr>
-              <w:t>(устанавливает мяч по центру и</w:t>
-            </w:r>
-            <w:r>
-              <w:rPr>
-                <w:rFonts w:ascii="Times New Roman" w:eastAsia="Times New Roman" w:hAnsi="Times New Roman" w:cs="Times New Roman"/>
-                <w:color w:val="333333"/>
-                <w:sz w:val="20"/>
-                <w:szCs w:val="20"/>
-                <w:lang w:val="ru-RU"/>
-              </w:rPr>
-              <w:t xml:space="preserve"> определяет новый вектор)</w:t>
-            </w:r>
-            <w:r>
-              <w:rPr>
-                <w:rFonts w:ascii="Times New Roman" w:eastAsia="Times New Roman" w:hAnsi="Times New Roman" w:cs="Times New Roman"/>
-                <w:color w:val="333333"/>
-                <w:sz w:val="20"/>
-                <w:szCs w:val="20"/>
-                <w:lang w:val="ru-RU"/>
-              </w:rPr>
-              <w:t>,</w:t>
+              <w:t xml:space="preserve">начинает новый игровой </w:t>
+            </w:r>
+            <w:r>
+              <w:rPr>
+                <w:rFonts w:ascii="Times New Roman" w:eastAsia="Times New Roman" w:hAnsi="Times New Roman" w:cs="Times New Roman"/>
+                <w:color w:val="333333"/>
+                <w:sz w:val="20"/>
+                <w:szCs w:val="20"/>
+                <w:lang w:val="ru-RU"/>
+              </w:rPr>
+              <w:t>сет (</w:t>
+            </w:r>
+            <w:r>
+              <w:rPr>
+                <w:rFonts w:ascii="Times New Roman" w:eastAsia="Times New Roman" w:hAnsi="Times New Roman" w:cs="Times New Roman"/>
+                <w:color w:val="333333"/>
+                <w:sz w:val="20"/>
+                <w:szCs w:val="20"/>
+                <w:lang w:val="ru-RU"/>
+              </w:rPr>
+              <w:t>устанавливает мяч по центру и определяет новый вектор),</w:t>
             </w:r>
           </w:p>
           <w:p>
@@ -1212,6 +1280,7 @@
                 <w:color w:val="333333"/>
                 <w:sz w:val="20"/>
                 <w:szCs w:val="20"/>
+                <w:lang w:val="ru-RU"/>
               </w:rPr>
             </w:pPr>
             <w:r>
@@ -1222,6 +1291,7 @@
                 <w:color w:val="333333"/>
                 <w:sz w:val="20"/>
                 <w:szCs w:val="20"/>
+                <w:lang w:val="ru-RU"/>
               </w:rPr>
               <w:t>Действующие лица</w:t>
             </w:r>
@@ -1296,6 +1366,7 @@
                 <w:color w:val="333333"/>
                 <w:sz w:val="20"/>
                 <w:szCs w:val="20"/>
+                <w:lang w:val="ru-RU"/>
               </w:rPr>
             </w:pPr>
             <w:r>
@@ -1306,6 +1377,7 @@
                 <w:color w:val="333333"/>
                 <w:sz w:val="20"/>
                 <w:szCs w:val="20"/>
+                <w:lang w:val="ru-RU"/>
               </w:rPr>
               <w:t>Цель</w:t>
             </w:r>
@@ -1380,6 +1452,7 @@
                 <w:color w:val="333333"/>
                 <w:sz w:val="20"/>
                 <w:szCs w:val="20"/>
+                <w:lang w:val="ru-RU"/>
               </w:rPr>
             </w:pPr>
             <w:r>
@@ -1390,6 +1463,7 @@
                 <w:color w:val="333333"/>
                 <w:sz w:val="20"/>
                 <w:szCs w:val="20"/>
+                <w:lang w:val="ru-RU"/>
               </w:rPr>
               <w:t>Предусловие</w:t>
             </w:r>
@@ -1466,6 +1540,7 @@
                 <w:color w:val="333333"/>
                 <w:sz w:val="20"/>
                 <w:szCs w:val="20"/>
+                <w:lang w:val="ru-RU"/>
               </w:rPr>
             </w:pPr>
             <w:r>
@@ -1476,6 +1551,7 @@
                 <w:color w:val="333333"/>
                 <w:sz w:val="20"/>
                 <w:szCs w:val="20"/>
+                <w:lang w:val="ru-RU"/>
               </w:rPr>
               <w:t>Успешный сценарий:</w:t>
             </w:r>
@@ -1508,15 +1584,27 @@
               </w:rPr>
               <w:t xml:space="preserve"> </w:t>
             </w:r>
-            <w:r>
-              <w:rPr>
-                <w:rFonts w:ascii="Times New Roman" w:eastAsia="Times New Roman" w:hAnsi="Times New Roman" w:cs="Times New Roman"/>
-                <w:color w:val="333333"/>
-                <w:sz w:val="20"/>
-                <w:szCs w:val="20"/>
-                <w:lang w:val="ru-RU"/>
-              </w:rPr>
-              <w:t>Нейросеть обращается к игровому движку с сообщением изменить координаты ракетки,</w:t>
+            <w:proofErr w:type="spellStart"/>
+            <w:r>
+              <w:rPr>
+                <w:rFonts w:ascii="Times New Roman" w:eastAsia="Times New Roman" w:hAnsi="Times New Roman" w:cs="Times New Roman"/>
+                <w:color w:val="333333"/>
+                <w:sz w:val="20"/>
+                <w:szCs w:val="20"/>
+                <w:lang w:val="ru-RU"/>
+              </w:rPr>
+              <w:t>Нейросеть</w:t>
+            </w:r>
+            <w:proofErr w:type="spellEnd"/>
+            <w:r>
+              <w:rPr>
+                <w:rFonts w:ascii="Times New Roman" w:eastAsia="Times New Roman" w:hAnsi="Times New Roman" w:cs="Times New Roman"/>
+                <w:color w:val="333333"/>
+                <w:sz w:val="20"/>
+                <w:szCs w:val="20"/>
+                <w:lang w:val="ru-RU"/>
+              </w:rPr>
+              <w:t xml:space="preserve"> обращается к игровому движку с сообщением изменить координаты ракетки,</w:t>
             </w:r>
           </w:p>
           <w:p>
@@ -1545,7 +1633,27 @@
                 <w:szCs w:val="20"/>
                 <w:lang w:val="ru-RU"/>
               </w:rPr>
-              <w:t>если координаты соответсвуют правилам, движок меняет позицию ракетки.</w:t>
+              <w:t xml:space="preserve">если координаты </w:t>
+            </w:r>
+            <w:r>
+              <w:rPr>
+                <w:rFonts w:ascii="Times New Roman" w:eastAsia="Times New Roman" w:hAnsi="Times New Roman" w:cs="Times New Roman"/>
+                <w:color w:val="333333"/>
+                <w:sz w:val="20"/>
+                <w:szCs w:val="20"/>
+                <w:lang w:val="ru-RU"/>
+              </w:rPr>
+              <w:t>соответствуют</w:t>
+            </w:r>
+            <w:r>
+              <w:rPr>
+                <w:rFonts w:ascii="Times New Roman" w:eastAsia="Times New Roman" w:hAnsi="Times New Roman" w:cs="Times New Roman"/>
+                <w:color w:val="333333"/>
+                <w:sz w:val="20"/>
+                <w:szCs w:val="20"/>
+                <w:lang w:val="ru-RU"/>
+              </w:rPr>
+              <w:t xml:space="preserve"> правилам, движок меняет позицию ракетки.</w:t>
             </w:r>
           </w:p>
         </w:tc>
@@ -1696,8 +1804,8 @@
         <w:tblLook w:val="04A0" w:firstRow="1" w:lastRow="0" w:firstColumn="1" w:lastColumn="0" w:noHBand="0" w:noVBand="1"/>
       </w:tblPr>
       <w:tblGrid>
-        <w:gridCol w:w="2904"/>
-        <w:gridCol w:w="4606"/>
+        <w:gridCol w:w="2938"/>
+        <w:gridCol w:w="4660"/>
       </w:tblGrid>
       <w:tr>
         <w:tc>
@@ -1726,6 +1834,7 @@
                 <w:color w:val="333333"/>
                 <w:sz w:val="20"/>
                 <w:szCs w:val="20"/>
+                <w:lang w:val="ru-RU"/>
               </w:rPr>
             </w:pPr>
             <w:r>
@@ -1736,6 +1845,7 @@
                 <w:color w:val="333333"/>
                 <w:sz w:val="20"/>
                 <w:szCs w:val="20"/>
+                <w:lang w:val="ru-RU"/>
               </w:rPr>
               <w:lastRenderedPageBreak/>
               <w:t>Действующие лица</w:t>
@@ -1811,6 +1921,7 @@
                 <w:color w:val="333333"/>
                 <w:sz w:val="20"/>
                 <w:szCs w:val="20"/>
+                <w:lang w:val="ru-RU"/>
               </w:rPr>
             </w:pPr>
             <w:r>
@@ -1821,6 +1932,7 @@
                 <w:color w:val="333333"/>
                 <w:sz w:val="20"/>
                 <w:szCs w:val="20"/>
+                <w:lang w:val="ru-RU"/>
               </w:rPr>
               <w:t>Цель</w:t>
             </w:r>
@@ -1895,6 +2007,7 @@
                 <w:color w:val="333333"/>
                 <w:sz w:val="20"/>
                 <w:szCs w:val="20"/>
+                <w:lang w:val="ru-RU"/>
               </w:rPr>
             </w:pPr>
             <w:r>
@@ -1905,6 +2018,7 @@
                 <w:color w:val="333333"/>
                 <w:sz w:val="20"/>
                 <w:szCs w:val="20"/>
+                <w:lang w:val="ru-RU"/>
               </w:rPr>
               <w:t>Предусловие</w:t>
             </w:r>
@@ -1981,6 +2095,7 @@
                 <w:color w:val="333333"/>
                 <w:sz w:val="20"/>
                 <w:szCs w:val="20"/>
+                <w:lang w:val="ru-RU"/>
               </w:rPr>
             </w:pPr>
             <w:r>
@@ -1991,6 +2106,7 @@
                 <w:color w:val="333333"/>
                 <w:sz w:val="20"/>
                 <w:szCs w:val="20"/>
+                <w:lang w:val="ru-RU"/>
               </w:rPr>
               <w:t>Успешный сценарий:</w:t>
             </w:r>
@@ -2060,17 +2176,27 @@
                 <w:szCs w:val="20"/>
                 <w:lang w:val="ru-RU"/>
               </w:rPr>
-              <w:t xml:space="preserve">на запрос изменения координат ракетки. </w:t>
-            </w:r>
-            <w:r>
-              <w:rPr>
-                <w:rFonts w:ascii="Times New Roman" w:eastAsia="Times New Roman" w:hAnsi="Times New Roman" w:cs="Times New Roman"/>
-                <w:color w:val="333333"/>
-                <w:sz w:val="20"/>
-                <w:szCs w:val="20"/>
-                <w:lang w:val="ru-RU"/>
-              </w:rPr>
-              <w:t xml:space="preserve">если координаты соответсвуют правилам, </w:t>
+              <w:t xml:space="preserve">на запрос изменения координат ракетки. если координаты </w:t>
+            </w:r>
+            <w:r>
+              <w:rPr>
+                <w:rFonts w:ascii="Times New Roman" w:eastAsia="Times New Roman" w:hAnsi="Times New Roman" w:cs="Times New Roman"/>
+                <w:color w:val="333333"/>
+                <w:sz w:val="20"/>
+                <w:szCs w:val="20"/>
+                <w:lang w:val="ru-RU"/>
+              </w:rPr>
+              <w:t>соответствуют</w:t>
+            </w:r>
+            <w:r>
+              <w:rPr>
+                <w:rFonts w:ascii="Times New Roman" w:eastAsia="Times New Roman" w:hAnsi="Times New Roman" w:cs="Times New Roman"/>
+                <w:color w:val="333333"/>
+                <w:sz w:val="20"/>
+                <w:szCs w:val="20"/>
+                <w:lang w:val="ru-RU"/>
+              </w:rPr>
+              <w:t xml:space="preserve"> правилам, </w:t>
             </w:r>
           </w:p>
           <w:p>
@@ -2238,6 +2364,7 @@
                 <w:color w:val="333333"/>
                 <w:sz w:val="20"/>
                 <w:szCs w:val="20"/>
+                <w:lang w:val="ru-RU"/>
               </w:rPr>
             </w:pPr>
             <w:r>
@@ -2248,6 +2375,7 @@
                 <w:color w:val="333333"/>
                 <w:sz w:val="20"/>
                 <w:szCs w:val="20"/>
+                <w:lang w:val="ru-RU"/>
               </w:rPr>
               <w:t>Действующие лица</w:t>
             </w:r>
@@ -2322,6 +2450,7 @@
                 <w:color w:val="333333"/>
                 <w:sz w:val="20"/>
                 <w:szCs w:val="20"/>
+                <w:lang w:val="ru-RU"/>
               </w:rPr>
             </w:pPr>
             <w:r>
@@ -2332,6 +2461,7 @@
                 <w:color w:val="333333"/>
                 <w:sz w:val="20"/>
                 <w:szCs w:val="20"/>
+                <w:lang w:val="ru-RU"/>
               </w:rPr>
               <w:t>Цель</w:t>
             </w:r>
@@ -2374,8 +2504,20 @@
                 <w:szCs w:val="20"/>
                 <w:lang w:val="ru-RU"/>
               </w:rPr>
-              <w:t>Включить обучение нейросети</w:t>
-            </w:r>
+              <w:t xml:space="preserve">Включить обучение </w:t>
+            </w:r>
+            <w:proofErr w:type="spellStart"/>
+            <w:r>
+              <w:rPr>
+                <w:rFonts w:ascii="Times New Roman" w:eastAsia="Times New Roman" w:hAnsi="Times New Roman" w:cs="Times New Roman"/>
+                <w:color w:val="333333"/>
+                <w:sz w:val="20"/>
+                <w:szCs w:val="20"/>
+                <w:lang w:val="ru-RU"/>
+              </w:rPr>
+              <w:t>нейросети</w:t>
+            </w:r>
+            <w:proofErr w:type="spellEnd"/>
           </w:p>
         </w:tc>
       </w:tr>
@@ -2406,6 +2548,7 @@
                 <w:color w:val="333333"/>
                 <w:sz w:val="20"/>
                 <w:szCs w:val="20"/>
+                <w:lang w:val="ru-RU"/>
               </w:rPr>
             </w:pPr>
             <w:r>
@@ -2416,6 +2559,7 @@
                 <w:color w:val="333333"/>
                 <w:sz w:val="20"/>
                 <w:szCs w:val="20"/>
+                <w:lang w:val="ru-RU"/>
               </w:rPr>
               <w:t>Предусловие</w:t>
             </w:r>
@@ -2492,6 +2636,7 @@
                 <w:color w:val="333333"/>
                 <w:sz w:val="20"/>
                 <w:szCs w:val="20"/>
+                <w:lang w:val="ru-RU"/>
               </w:rPr>
             </w:pPr>
             <w:r>
@@ -2502,6 +2647,7 @@
                 <w:color w:val="333333"/>
                 <w:sz w:val="20"/>
                 <w:szCs w:val="20"/>
+                <w:lang w:val="ru-RU"/>
               </w:rPr>
               <w:t>Успешный сценарий:</w:t>
             </w:r>
@@ -2532,37 +2678,51 @@
                 <w:szCs w:val="20"/>
                 <w:lang w:val="ru-RU"/>
               </w:rPr>
-              <w:t xml:space="preserve"> Игрок, через игровой интерфейс, обращается к </w:t>
-            </w:r>
-            <w:r>
-              <w:rPr>
-                <w:rFonts w:ascii="Times New Roman" w:eastAsia="Times New Roman" w:hAnsi="Times New Roman" w:cs="Times New Roman"/>
-                <w:color w:val="333333"/>
-                <w:sz w:val="20"/>
-                <w:szCs w:val="20"/>
-                <w:lang w:val="ru-RU"/>
-              </w:rPr>
-              <w:t>игре с сообщением включить</w:t>
-            </w:r>
-            <w:r>
-              <w:rPr>
-                <w:rFonts w:ascii="Times New Roman" w:eastAsia="Times New Roman" w:hAnsi="Times New Roman" w:cs="Times New Roman"/>
-                <w:color w:val="333333"/>
-                <w:sz w:val="20"/>
-                <w:szCs w:val="20"/>
-                <w:lang w:val="ru-RU"/>
-              </w:rPr>
-              <w:t>/</w:t>
-            </w:r>
-            <w:r>
-              <w:rPr>
-                <w:rFonts w:ascii="Times New Roman" w:eastAsia="Times New Roman" w:hAnsi="Times New Roman" w:cs="Times New Roman"/>
-                <w:color w:val="333333"/>
-                <w:sz w:val="20"/>
-                <w:szCs w:val="20"/>
-                <w:lang w:val="ru-RU"/>
-              </w:rPr>
-              <w:t>выключить самообучение нейросети в процессе игры. Игра передаёт сообщение нейросети, которая включает этот режим.</w:t>
+              <w:t xml:space="preserve"> Игрок, через игровой интерфейс, обращается к игре с сообщением включить/выключить самообучение </w:t>
+            </w:r>
+            <w:proofErr w:type="spellStart"/>
+            <w:r>
+              <w:rPr>
+                <w:rFonts w:ascii="Times New Roman" w:eastAsia="Times New Roman" w:hAnsi="Times New Roman" w:cs="Times New Roman"/>
+                <w:color w:val="333333"/>
+                <w:sz w:val="20"/>
+                <w:szCs w:val="20"/>
+                <w:lang w:val="ru-RU"/>
+              </w:rPr>
+              <w:t>нейросети</w:t>
+            </w:r>
+            <w:proofErr w:type="spellEnd"/>
+            <w:r>
+              <w:rPr>
+                <w:rFonts w:ascii="Times New Roman" w:eastAsia="Times New Roman" w:hAnsi="Times New Roman" w:cs="Times New Roman"/>
+                <w:color w:val="333333"/>
+                <w:sz w:val="20"/>
+                <w:szCs w:val="20"/>
+                <w:lang w:val="ru-RU"/>
+              </w:rPr>
+              <w:t xml:space="preserve"> в процессе игры. Игра передаёт сообщение </w:t>
+            </w:r>
+            <w:proofErr w:type="spellStart"/>
+            <w:r>
+              <w:rPr>
+                <w:rFonts w:ascii="Times New Roman" w:eastAsia="Times New Roman" w:hAnsi="Times New Roman" w:cs="Times New Roman"/>
+                <w:color w:val="333333"/>
+                <w:sz w:val="20"/>
+                <w:szCs w:val="20"/>
+                <w:lang w:val="ru-RU"/>
+              </w:rPr>
+              <w:t>нейросети</w:t>
+            </w:r>
+            <w:proofErr w:type="spellEnd"/>
+            <w:r>
+              <w:rPr>
+                <w:rFonts w:ascii="Times New Roman" w:eastAsia="Times New Roman" w:hAnsi="Times New Roman" w:cs="Times New Roman"/>
+                <w:color w:val="333333"/>
+                <w:sz w:val="20"/>
+                <w:szCs w:val="20"/>
+                <w:lang w:val="ru-RU"/>
+              </w:rPr>
+              <w:t>, которая включает этот режим.</w:t>
             </w:r>
           </w:p>
         </w:tc>
@@ -2648,8 +2808,20 @@
                 <w:szCs w:val="20"/>
                 <w:lang w:val="ru-RU"/>
               </w:rPr>
-              <w:t>Изменение состояния нейросети</w:t>
-            </w:r>
+              <w:t xml:space="preserve">Изменение состояния </w:t>
+            </w:r>
+            <w:proofErr w:type="spellStart"/>
+            <w:r>
+              <w:rPr>
+                <w:rFonts w:ascii="Times New Roman" w:eastAsia="Times New Roman" w:hAnsi="Times New Roman" w:cs="Times New Roman"/>
+                <w:color w:val="333333"/>
+                <w:sz w:val="20"/>
+                <w:szCs w:val="20"/>
+                <w:lang w:val="ru-RU"/>
+              </w:rPr>
+              <w:t>нейросети</w:t>
+            </w:r>
+            <w:proofErr w:type="spellEnd"/>
           </w:p>
         </w:tc>
       </w:tr>
@@ -2701,6 +2873,7 @@
                 <w:color w:val="333333"/>
                 <w:sz w:val="20"/>
                 <w:szCs w:val="20"/>
+                <w:lang w:val="ru-RU"/>
               </w:rPr>
             </w:pPr>
             <w:r>
@@ -2711,6 +2884,7 @@
                 <w:color w:val="333333"/>
                 <w:sz w:val="20"/>
                 <w:szCs w:val="20"/>
+                <w:lang w:val="ru-RU"/>
               </w:rPr>
               <w:t>Действующие лица</w:t>
             </w:r>
@@ -2785,6 +2959,7 @@
                 <w:color w:val="333333"/>
                 <w:sz w:val="20"/>
                 <w:szCs w:val="20"/>
+                <w:lang w:val="ru-RU"/>
               </w:rPr>
             </w:pPr>
             <w:r>
@@ -2795,6 +2970,7 @@
                 <w:color w:val="333333"/>
                 <w:sz w:val="20"/>
                 <w:szCs w:val="20"/>
+                <w:lang w:val="ru-RU"/>
               </w:rPr>
               <w:t>Цель</w:t>
             </w:r>
@@ -2869,6 +3045,7 @@
                 <w:color w:val="333333"/>
                 <w:sz w:val="20"/>
                 <w:szCs w:val="20"/>
+                <w:lang w:val="ru-RU"/>
               </w:rPr>
             </w:pPr>
             <w:r>
@@ -2879,6 +3056,7 @@
                 <w:color w:val="333333"/>
                 <w:sz w:val="20"/>
                 <w:szCs w:val="20"/>
+                <w:lang w:val="ru-RU"/>
               </w:rPr>
               <w:t>Предусловие</w:t>
             </w:r>
@@ -2955,6 +3133,7 @@
                 <w:color w:val="333333"/>
                 <w:sz w:val="20"/>
                 <w:szCs w:val="20"/>
+                <w:lang w:val="ru-RU"/>
               </w:rPr>
             </w:pPr>
             <w:r>
@@ -2965,6 +3144,7 @@
                 <w:color w:val="333333"/>
                 <w:sz w:val="20"/>
                 <w:szCs w:val="20"/>
+                <w:lang w:val="ru-RU"/>
               </w:rPr>
               <w:t>Успешный сценарий:</w:t>
             </w:r>
@@ -3134,8 +3314,8 @@
         <w:tblLook w:val="04A0" w:firstRow="1" w:lastRow="0" w:firstColumn="1" w:lastColumn="0" w:noHBand="0" w:noVBand="1"/>
       </w:tblPr>
       <w:tblGrid>
-        <w:gridCol w:w="4416"/>
-        <w:gridCol w:w="4929"/>
+        <w:gridCol w:w="4421"/>
+        <w:gridCol w:w="4924"/>
       </w:tblGrid>
       <w:tr>
         <w:tc>
@@ -3164,6 +3344,7 @@
                 <w:color w:val="333333"/>
                 <w:sz w:val="20"/>
                 <w:szCs w:val="20"/>
+                <w:lang w:val="ru-RU"/>
               </w:rPr>
             </w:pPr>
             <w:r>
@@ -3174,6 +3355,7 @@
                 <w:color w:val="333333"/>
                 <w:sz w:val="20"/>
                 <w:szCs w:val="20"/>
+                <w:lang w:val="ru-RU"/>
               </w:rPr>
               <w:t>Действующие лица</w:t>
             </w:r>
@@ -3248,6 +3430,7 @@
                 <w:color w:val="333333"/>
                 <w:sz w:val="20"/>
                 <w:szCs w:val="20"/>
+                <w:lang w:val="ru-RU"/>
               </w:rPr>
             </w:pPr>
             <w:r>
@@ -3258,6 +3441,7 @@
                 <w:color w:val="333333"/>
                 <w:sz w:val="20"/>
                 <w:szCs w:val="20"/>
+                <w:lang w:val="ru-RU"/>
               </w:rPr>
               <w:t>Цель</w:t>
             </w:r>
@@ -3300,7 +3484,27 @@
                 <w:szCs w:val="20"/>
                 <w:lang w:val="ru-RU"/>
               </w:rPr>
-              <w:t>Продолжить, приостоновить игру</w:t>
+              <w:t xml:space="preserve">Продолжить, </w:t>
+            </w:r>
+            <w:r>
+              <w:rPr>
+                <w:rFonts w:ascii="Times New Roman" w:eastAsia="Times New Roman" w:hAnsi="Times New Roman" w:cs="Times New Roman"/>
+                <w:color w:val="333333"/>
+                <w:sz w:val="20"/>
+                <w:szCs w:val="20"/>
+                <w:lang w:val="ru-RU"/>
+              </w:rPr>
+              <w:t>приостановить</w:t>
+            </w:r>
+            <w:r>
+              <w:rPr>
+                <w:rFonts w:ascii="Times New Roman" w:eastAsia="Times New Roman" w:hAnsi="Times New Roman" w:cs="Times New Roman"/>
+                <w:color w:val="333333"/>
+                <w:sz w:val="20"/>
+                <w:szCs w:val="20"/>
+                <w:lang w:val="ru-RU"/>
+              </w:rPr>
+              <w:t xml:space="preserve"> игру</w:t>
             </w:r>
           </w:p>
         </w:tc>
@@ -3332,6 +3536,7 @@
                 <w:color w:val="333333"/>
                 <w:sz w:val="20"/>
                 <w:szCs w:val="20"/>
+                <w:lang w:val="ru-RU"/>
               </w:rPr>
             </w:pPr>
             <w:r>
@@ -3342,6 +3547,7 @@
                 <w:color w:val="333333"/>
                 <w:sz w:val="20"/>
                 <w:szCs w:val="20"/>
+                <w:lang w:val="ru-RU"/>
               </w:rPr>
               <w:t>Предусловие</w:t>
             </w:r>
@@ -3418,6 +3624,7 @@
                 <w:color w:val="333333"/>
                 <w:sz w:val="20"/>
                 <w:szCs w:val="20"/>
+                <w:lang w:val="ru-RU"/>
               </w:rPr>
             </w:pPr>
             <w:r>
@@ -3428,6 +3635,7 @@
                 <w:color w:val="333333"/>
                 <w:sz w:val="20"/>
                 <w:szCs w:val="20"/>
+                <w:lang w:val="ru-RU"/>
               </w:rPr>
               <w:t>Успешный сценарий:</w:t>
             </w:r>
@@ -3458,57 +3666,27 @@
                 <w:szCs w:val="20"/>
                 <w:lang w:val="ru-RU"/>
               </w:rPr>
-              <w:t xml:space="preserve"> Игрок, через игровой интерфейс, обращается к игре с сообщением </w:t>
-            </w:r>
-            <w:r>
-              <w:rPr>
-                <w:rFonts w:ascii="Times New Roman" w:eastAsia="Times New Roman" w:hAnsi="Times New Roman" w:cs="Times New Roman"/>
-                <w:color w:val="333333"/>
-                <w:sz w:val="20"/>
-                <w:szCs w:val="20"/>
-                <w:lang w:val="ru-RU"/>
-              </w:rPr>
-              <w:t>продолжить</w:t>
-            </w:r>
-            <w:r>
-              <w:rPr>
-                <w:rFonts w:ascii="Times New Roman" w:eastAsia="Times New Roman" w:hAnsi="Times New Roman" w:cs="Times New Roman"/>
-                <w:color w:val="333333"/>
-                <w:sz w:val="20"/>
-                <w:szCs w:val="20"/>
-                <w:lang w:val="ru-RU"/>
-              </w:rPr>
-              <w:t>/</w:t>
-            </w:r>
-            <w:r>
-              <w:rPr>
-                <w:rFonts w:ascii="Times New Roman" w:eastAsia="Times New Roman" w:hAnsi="Times New Roman" w:cs="Times New Roman"/>
-                <w:color w:val="333333"/>
-                <w:sz w:val="20"/>
-                <w:szCs w:val="20"/>
-                <w:lang w:val="ru-RU"/>
-              </w:rPr>
-              <w:t>приостоновить игру</w:t>
-            </w:r>
-            <w:r>
-              <w:rPr>
-                <w:rFonts w:ascii="Times New Roman" w:eastAsia="Times New Roman" w:hAnsi="Times New Roman" w:cs="Times New Roman"/>
-                <w:color w:val="333333"/>
-                <w:sz w:val="20"/>
-                <w:szCs w:val="20"/>
-                <w:lang w:val="ru-RU"/>
-              </w:rPr>
-              <w:t>.</w:t>
-            </w:r>
-            <w:r>
-              <w:rPr>
-                <w:rFonts w:ascii="Times New Roman" w:eastAsia="Times New Roman" w:hAnsi="Times New Roman" w:cs="Times New Roman"/>
-                <w:color w:val="333333"/>
-                <w:sz w:val="20"/>
-                <w:szCs w:val="20"/>
-                <w:lang w:val="ru-RU"/>
-              </w:rPr>
-              <w:t xml:space="preserve"> Тем самым переводя игру из состояния </w:t>
+              <w:t xml:space="preserve"> Игрок, через игровой интерфейс, обращается к игре с сообщением продолжить/</w:t>
+            </w:r>
+            <w:r>
+              <w:rPr>
+                <w:rFonts w:ascii="Times New Roman" w:eastAsia="Times New Roman" w:hAnsi="Times New Roman" w:cs="Times New Roman"/>
+                <w:color w:val="333333"/>
+                <w:sz w:val="20"/>
+                <w:szCs w:val="20"/>
+                <w:lang w:val="ru-RU"/>
+              </w:rPr>
+              <w:t>приостановить</w:t>
+            </w:r>
+            <w:r>
+              <w:rPr>
+                <w:rFonts w:ascii="Times New Roman" w:eastAsia="Times New Roman" w:hAnsi="Times New Roman" w:cs="Times New Roman"/>
+                <w:color w:val="333333"/>
+                <w:sz w:val="20"/>
+                <w:szCs w:val="20"/>
+                <w:lang w:val="ru-RU"/>
+              </w:rPr>
+              <w:t xml:space="preserve"> игру. Тем самым переводя игру из состояния </w:t>
             </w:r>
             <w:r>
               <w:rPr>
@@ -3528,7 +3706,7 @@
                 <w:szCs w:val="20"/>
                 <w:lang w:val="ru-RU"/>
               </w:rPr>
-              <w:t>запущина</w:t>
+              <w:t>запущена</w:t>
             </w:r>
             <w:r>
               <w:rPr>
@@ -3704,67 +3882,17 @@
                 <w:szCs w:val="20"/>
                 <w:lang w:val="ru-RU"/>
               </w:rPr>
-              <w:t>запущина</w:t>
-            </w:r>
-            <w:r>
-              <w:rPr>
-                <w:rFonts w:ascii="Times New Roman" w:eastAsia="Times New Roman" w:hAnsi="Times New Roman" w:cs="Times New Roman"/>
-                <w:color w:val="333333"/>
-                <w:sz w:val="20"/>
-                <w:szCs w:val="20"/>
-                <w:lang w:val="ru-RU"/>
-              </w:rPr>
-              <w:t>”</w:t>
-            </w:r>
-            <w:r>
-              <w:rPr>
-                <w:rFonts w:ascii="Times New Roman" w:eastAsia="Times New Roman" w:hAnsi="Times New Roman" w:cs="Times New Roman"/>
-                <w:color w:val="333333"/>
-                <w:sz w:val="20"/>
-                <w:szCs w:val="20"/>
-                <w:lang w:val="ru-RU"/>
-              </w:rPr>
-              <w:t>/</w:t>
-            </w:r>
-            <w:r>
-              <w:rPr>
-                <w:rFonts w:ascii="Times New Roman" w:eastAsia="Times New Roman" w:hAnsi="Times New Roman" w:cs="Times New Roman"/>
-                <w:color w:val="333333"/>
-                <w:sz w:val="20"/>
-                <w:szCs w:val="20"/>
-                <w:lang w:val="ru-RU"/>
-              </w:rPr>
-              <w:t xml:space="preserve"> </w:t>
-            </w:r>
-            <w:r>
-              <w:rPr>
-                <w:rFonts w:ascii="Times New Roman" w:eastAsia="Times New Roman" w:hAnsi="Times New Roman" w:cs="Times New Roman"/>
-                <w:color w:val="333333"/>
-                <w:sz w:val="20"/>
-                <w:szCs w:val="20"/>
-                <w:lang w:val="ru-RU"/>
-              </w:rPr>
-              <w:t>“</w:t>
-            </w:r>
-            <w:r>
-              <w:rPr>
-                <w:rFonts w:ascii="Times New Roman" w:eastAsia="Times New Roman" w:hAnsi="Times New Roman" w:cs="Times New Roman"/>
-                <w:color w:val="333333"/>
-                <w:sz w:val="20"/>
-                <w:szCs w:val="20"/>
-                <w:lang w:val="ru-RU"/>
-              </w:rPr>
-              <w:t>приостановлена</w:t>
-            </w:r>
-            <w:r>
-              <w:rPr>
-                <w:rFonts w:ascii="Times New Roman" w:eastAsia="Times New Roman" w:hAnsi="Times New Roman" w:cs="Times New Roman"/>
-                <w:color w:val="333333"/>
-                <w:sz w:val="20"/>
-                <w:szCs w:val="20"/>
-                <w:lang w:val="ru-RU"/>
-              </w:rPr>
-              <w:t>”</w:t>
+              <w:t>запущена</w:t>
+            </w:r>
+            <w:r>
+              <w:rPr>
+                <w:rFonts w:ascii="Times New Roman" w:eastAsia="Times New Roman" w:hAnsi="Times New Roman" w:cs="Times New Roman"/>
+                <w:color w:val="333333"/>
+                <w:sz w:val="20"/>
+                <w:szCs w:val="20"/>
+                <w:lang w:val="ru-RU"/>
+              </w:rPr>
+              <w:t>”/ “приостановлена”</w:t>
             </w:r>
           </w:p>
         </w:tc>
@@ -3824,6 +3952,7 @@
                 <w:color w:val="333333"/>
                 <w:sz w:val="20"/>
                 <w:szCs w:val="20"/>
+                <w:lang w:val="ru-RU"/>
               </w:rPr>
             </w:pPr>
             <w:r>
@@ -3834,6 +3963,7 @@
                 <w:color w:val="333333"/>
                 <w:sz w:val="20"/>
                 <w:szCs w:val="20"/>
+                <w:lang w:val="ru-RU"/>
               </w:rPr>
               <w:lastRenderedPageBreak/>
               <w:t>Действующие лица</w:t>
@@ -3909,6 +4039,7 @@
                 <w:color w:val="333333"/>
                 <w:sz w:val="20"/>
                 <w:szCs w:val="20"/>
+                <w:lang w:val="ru-RU"/>
               </w:rPr>
             </w:pPr>
             <w:r>
@@ -3919,6 +4050,7 @@
                 <w:color w:val="333333"/>
                 <w:sz w:val="20"/>
                 <w:szCs w:val="20"/>
+                <w:lang w:val="ru-RU"/>
               </w:rPr>
               <w:t>Цель</w:t>
             </w:r>
@@ -3961,17 +4093,7 @@
                 <w:szCs w:val="20"/>
                 <w:lang w:val="ru-RU"/>
               </w:rPr>
-              <w:t xml:space="preserve">Остоновить </w:t>
-            </w:r>
-            <w:r>
-              <w:rPr>
-                <w:rFonts w:ascii="Times New Roman" w:eastAsia="Times New Roman" w:hAnsi="Times New Roman" w:cs="Times New Roman"/>
-                <w:color w:val="333333"/>
-                <w:sz w:val="20"/>
-                <w:szCs w:val="20"/>
-                <w:lang w:val="ru-RU"/>
-              </w:rPr>
-              <w:t xml:space="preserve"> игру</w:t>
+              <w:t>Остановить игру</w:t>
             </w:r>
           </w:p>
         </w:tc>
@@ -4003,6 +4125,7 @@
                 <w:color w:val="333333"/>
                 <w:sz w:val="20"/>
                 <w:szCs w:val="20"/>
+                <w:lang w:val="ru-RU"/>
               </w:rPr>
             </w:pPr>
             <w:r>
@@ -4013,6 +4136,7 @@
                 <w:color w:val="333333"/>
                 <w:sz w:val="20"/>
                 <w:szCs w:val="20"/>
+                <w:lang w:val="ru-RU"/>
               </w:rPr>
               <w:t>Предусловие</w:t>
             </w:r>
@@ -4089,6 +4213,7 @@
                 <w:color w:val="333333"/>
                 <w:sz w:val="20"/>
                 <w:szCs w:val="20"/>
+                <w:lang w:val="ru-RU"/>
               </w:rPr>
             </w:pPr>
             <w:r>
@@ -4099,6 +4224,7 @@
                 <w:color w:val="333333"/>
                 <w:sz w:val="20"/>
                 <w:szCs w:val="20"/>
+                <w:lang w:val="ru-RU"/>
               </w:rPr>
               <w:t>Успешный сценарий:</w:t>
             </w:r>
@@ -4139,7 +4265,17 @@
                 <w:szCs w:val="20"/>
                 <w:lang w:val="ru-RU"/>
               </w:rPr>
-              <w:t>остоновить игру.</w:t>
+              <w:t>остановить</w:t>
+            </w:r>
+            <w:r>
+              <w:rPr>
+                <w:rFonts w:ascii="Times New Roman" w:eastAsia="Times New Roman" w:hAnsi="Times New Roman" w:cs="Times New Roman"/>
+                <w:color w:val="333333"/>
+                <w:sz w:val="20"/>
+                <w:szCs w:val="20"/>
+                <w:lang w:val="ru-RU"/>
+              </w:rPr>
+              <w:t xml:space="preserve"> игру.</w:t>
             </w:r>
           </w:p>
         </w:tc>
@@ -4237,8 +4373,6 @@
           <w:lang w:val="ru-RU"/>
         </w:rPr>
       </w:pPr>
-      <w:bookmarkStart w:id="0" w:name="_GoBack"/>
-      <w:bookmarkEnd w:id="0"/>
     </w:p>
     <w:sectPr>
       <w:pgSz w:w="11906" w:h="16838"/>
@@ -4251,7 +4385,7 @@
 </file>
 
 <file path=word/numbering.xml><?xml version="1.0" encoding="utf-8"?>
-<w:numbering xmlns:wpc="http://schemas.microsoft.com/office/word/2010/wordprocessingCanvas" xmlns:cx="http://schemas.microsoft.com/office/drawing/2014/chartex" xmlns:cx1="http://schemas.microsoft.com/office/drawing/2015/9/8/chartex" xmlns:mc="http://schemas.openxmlformats.org/markup-compatibility/2006" xmlns:o="urn:schemas-microsoft-com:office:office" xmlns:r="http://schemas.openxmlformats.org/officeDocument/2006/relationships" xmlns:m="http://schemas.openxmlformats.org/officeDocument/2006/math" xmlns:v="urn:schemas-microsoft-com:vml" xmlns:wp14="http://schemas.microsoft.com/office/word/2010/wordprocessingDrawing" xmlns:wp="http://schemas.openxmlformats.org/drawingml/2006/wordprocessingDrawing" xmlns:w10="urn:schemas-microsoft-com:office:word" xmlns:w="http://schemas.openxmlformats.org/wordprocessingml/2006/main" xmlns:w14="http://schemas.microsoft.com/office/word/2010/wordml" xmlns:w15="http://schemas.microsoft.com/office/word/2012/wordml" xmlns:w16se="http://schemas.microsoft.com/office/word/2015/wordml/symex" xmlns:wpg="http://schemas.microsoft.com/office/word/2010/wordprocessingGroup" xmlns:wpi="http://schemas.microsoft.com/office/word/2010/wordprocessingInk" xmlns:wne="http://schemas.microsoft.com/office/word/2006/wordml" xmlns:wps="http://schemas.microsoft.com/office/word/2010/wordprocessingShape" mc:Ignorable="w14 w15 w16se wp14">
+<w:numbering xmlns:wpc="http://schemas.microsoft.com/office/word/2010/wordprocessingCanvas" xmlns:cx="http://schemas.microsoft.com/office/drawing/2014/chartex" xmlns:cx1="http://schemas.microsoft.com/office/drawing/2015/9/8/chartex" xmlns:cx2="http://schemas.microsoft.com/office/drawing/2015/10/21/chartex" xmlns:cx3="http://schemas.microsoft.com/office/drawing/2016/5/9/chartex" xmlns:cx4="http://schemas.microsoft.com/office/drawing/2016/5/10/chartex" xmlns:cx5="http://schemas.microsoft.com/office/drawing/2016/5/11/chartex" xmlns:cx6="http://schemas.microsoft.com/office/drawing/2016/5/12/chartex" xmlns:cx7="http://schemas.microsoft.com/office/drawing/2016/5/13/chartex" xmlns:cx8="http://schemas.microsoft.com/office/drawing/2016/5/14/chartex" xmlns:mc="http://schemas.openxmlformats.org/markup-compatibility/2006" xmlns:aink="http://schemas.microsoft.com/office/drawing/2016/ink" xmlns:am3d="http://schemas.microsoft.com/office/drawing/2017/model3d" xmlns:o="urn:schemas-microsoft-com:office:office" xmlns:r="http://schemas.openxmlformats.org/officeDocument/2006/relationships" xmlns:m="http://schemas.openxmlformats.org/officeDocument/2006/math" xmlns:v="urn:schemas-microsoft-com:vml" xmlns:wp14="http://schemas.microsoft.com/office/word/2010/wordprocessingDrawing" xmlns:wp="http://schemas.openxmlformats.org/drawingml/2006/wordprocessingDrawing" xmlns:w10="urn:schemas-microsoft-com:office:word" xmlns:w="http://schemas.openxmlformats.org/wordprocessingml/2006/main" xmlns:w14="http://schemas.microsoft.com/office/word/2010/wordml" xmlns:w15="http://schemas.microsoft.com/office/word/2012/wordml" xmlns:w16cid="http://schemas.microsoft.com/office/word/2016/wordml/cid" xmlns:w16se="http://schemas.microsoft.com/office/word/2015/wordml/symex" xmlns:wpg="http://schemas.microsoft.com/office/word/2010/wordprocessingGroup" xmlns:wpi="http://schemas.microsoft.com/office/word/2010/wordprocessingInk" xmlns:wne="http://schemas.microsoft.com/office/word/2006/wordml" xmlns:wps="http://schemas.microsoft.com/office/word/2010/wordprocessingShape" mc:Ignorable="w14 w15 w16se w16cid wp14">
   <w:abstractNum w:abstractNumId="0" w15:restartNumberingAfterBreak="0">
     <w:nsid w:val="235A7D8A"/>
     <w:multiLevelType w:val="multilevel"/>
@@ -4372,7 +4506,7 @@
     <w:lvl w:ilvl="0" w:tplc="94A4DB5A">
       <w:start w:val="1"/>
       <w:numFmt w:val="decimal"/>
-      <w:pStyle w:val="1"/>
+      <w:pStyle w:val="Heading1"/>
       <w:lvlText w:val="%1."/>
       <w:lvlJc w:val="left"/>
       <w:pPr>
@@ -4462,7 +4596,7 @@
 </file>
 
 <file path=word/styles.xml><?xml version="1.0" encoding="utf-8"?>
-<w:styles xmlns:mc="http://schemas.openxmlformats.org/markup-compatibility/2006" xmlns:r="http://schemas.openxmlformats.org/officeDocument/2006/relationships" xmlns:w="http://schemas.openxmlformats.org/wordprocessingml/2006/main" xmlns:w14="http://schemas.microsoft.com/office/word/2010/wordml" xmlns:w15="http://schemas.microsoft.com/office/word/2012/wordml" xmlns:w16se="http://schemas.microsoft.com/office/word/2015/wordml/symex" mc:Ignorable="w14 w15 w16se">
+<w:styles xmlns:mc="http://schemas.openxmlformats.org/markup-compatibility/2006" xmlns:r="http://schemas.openxmlformats.org/officeDocument/2006/relationships" xmlns:w="http://schemas.openxmlformats.org/wordprocessingml/2006/main" xmlns:w14="http://schemas.microsoft.com/office/word/2010/wordml" xmlns:w15="http://schemas.microsoft.com/office/word/2012/wordml" xmlns:w16cid="http://schemas.microsoft.com/office/word/2016/wordml/cid" xmlns:w16se="http://schemas.microsoft.com/office/word/2015/wordml/symex" mc:Ignorable="w14 w15 w16se w16cid">
   <w:docDefaults>
     <w:rPrDefault>
       <w:rPr>
@@ -4478,7 +4612,7 @@
       </w:pPr>
     </w:pPrDefault>
   </w:docDefaults>
-  <w:latentStyles w:defLockedState="0" w:defUIPriority="99" w:defSemiHidden="0" w:defUnhideWhenUsed="0" w:defQFormat="0" w:count="371">
+  <w:latentStyles w:defLockedState="0" w:defUIPriority="99" w:defSemiHidden="0" w:defUnhideWhenUsed="0" w:defQFormat="0" w:count="375">
     <w:lsdException w:name="Normal" w:uiPriority="0" w:qFormat="1"/>
     <w:lsdException w:name="heading 1" w:uiPriority="9" w:qFormat="1"/>
     <w:lsdException w:name="heading 2" w:semiHidden="1" w:uiPriority="9" w:unhideWhenUsed="1" w:qFormat="1"/>
@@ -4584,7 +4718,6 @@
     <w:lsdException w:name="HTML Sample" w:semiHidden="1" w:unhideWhenUsed="1"/>
     <w:lsdException w:name="HTML Typewriter" w:semiHidden="1" w:unhideWhenUsed="1"/>
     <w:lsdException w:name="HTML Variable" w:semiHidden="1" w:unhideWhenUsed="1"/>
-    <w:lsdException w:name="Normal Table" w:semiHidden="1" w:unhideWhenUsed="1"/>
     <w:lsdException w:name="annotation subject" w:semiHidden="1" w:unhideWhenUsed="1"/>
     <w:lsdException w:name="No List" w:semiHidden="1" w:unhideWhenUsed="1"/>
     <w:lsdException w:name="Outline List 1" w:semiHidden="1" w:unhideWhenUsed="1"/>
@@ -4628,10 +4761,8 @@
     <w:lsdException w:name="Table Elegant" w:semiHidden="1" w:unhideWhenUsed="1"/>
     <w:lsdException w:name="Table Professional" w:semiHidden="1" w:unhideWhenUsed="1"/>
     <w:lsdException w:name="Table Subtle 1" w:semiHidden="1" w:unhideWhenUsed="1"/>
-    <w:lsdException w:name="Table Subtle 2" w:semiHidden="1" w:unhideWhenUsed="1"/>
     <w:lsdException w:name="Table Web 1" w:semiHidden="1" w:unhideWhenUsed="1"/>
     <w:lsdException w:name="Table Web 2" w:semiHidden="1" w:unhideWhenUsed="1"/>
-    <w:lsdException w:name="Table Web 3" w:semiHidden="1" w:unhideWhenUsed="1"/>
     <w:lsdException w:name="Balloon Text" w:semiHidden="1" w:unhideWhenUsed="1"/>
     <w:lsdException w:name="Table Grid" w:uiPriority="39"/>
     <w:lsdException w:name="Table Theme" w:semiHidden="1" w:unhideWhenUsed="1"/>
@@ -4850,8 +4981,12 @@
     <w:lsdException w:name="List Table 5 Dark Accent 6" w:uiPriority="50"/>
     <w:lsdException w:name="List Table 6 Colorful Accent 6" w:uiPriority="51"/>
     <w:lsdException w:name="List Table 7 Colorful Accent 6" w:uiPriority="52"/>
+    <w:lsdException w:name="Mention" w:semiHidden="1" w:unhideWhenUsed="1"/>
+    <w:lsdException w:name="Smart Hyperlink" w:semiHidden="1" w:unhideWhenUsed="1"/>
+    <w:lsdException w:name="Hashtag" w:semiHidden="1" w:unhideWhenUsed="1"/>
+    <w:lsdException w:name="Unresolved Mention" w:semiHidden="1" w:unhideWhenUsed="1"/>
   </w:latentStyles>
-  <w:style w:type="paragraph" w:default="1" w:styleId="a">
+  <w:style w:type="paragraph" w:default="1" w:styleId="Normal">
     <w:name w:val="Normal"/>
     <w:aliases w:val="Простой текст"/>
     <w:qFormat/>
@@ -4863,12 +4998,12 @@
       <w:lang w:val="en-US"/>
     </w:rPr>
   </w:style>
-  <w:style w:type="paragraph" w:styleId="1">
+  <w:style w:type="paragraph" w:styleId="Heading1">
     <w:name w:val="heading 1"/>
     <w:aliases w:val="Простой заголовок"/>
-    <w:basedOn w:val="a"/>
-    <w:next w:val="a"/>
-    <w:link w:val="10"/>
+    <w:basedOn w:val="Normal"/>
+    <w:next w:val="Normal"/>
+    <w:link w:val="Heading1Char"/>
     <w:uiPriority w:val="9"/>
     <w:qFormat/>
     <w:rsid w:val="00375D6B"/>
@@ -4889,13 +5024,13 @@
       <w:szCs w:val="32"/>
     </w:rPr>
   </w:style>
-  <w:style w:type="character" w:default="1" w:styleId="a0">
+  <w:style w:type="character" w:default="1" w:styleId="DefaultParagraphFont">
     <w:name w:val="Default Paragraph Font"/>
     <w:uiPriority w:val="1"/>
     <w:semiHidden/>
     <w:unhideWhenUsed/>
   </w:style>
-  <w:style w:type="table" w:default="1" w:styleId="a1">
+  <w:style w:type="table" w:default="1" w:styleId="TableNormal">
     <w:name w:val="Normal Table"/>
     <w:uiPriority w:val="99"/>
     <w:semiHidden/>
@@ -4910,17 +5045,17 @@
       </w:tblCellMar>
     </w:tblPr>
   </w:style>
-  <w:style w:type="numbering" w:default="1" w:styleId="a2">
+  <w:style w:type="numbering" w:default="1" w:styleId="NoList">
     <w:name w:val="No List"/>
     <w:uiPriority w:val="99"/>
     <w:semiHidden/>
     <w:unhideWhenUsed/>
   </w:style>
-  <w:style w:type="character" w:customStyle="1" w:styleId="10">
-    <w:name w:val="Заголовок 1 Знак"/>
-    <w:aliases w:val="Простой заголовок Знак"/>
-    <w:basedOn w:val="a0"/>
-    <w:link w:val="1"/>
+  <w:style w:type="character" w:customStyle="1" w:styleId="Heading1Char">
+    <w:name w:val="Heading 1 Char"/>
+    <w:aliases w:val="Простой заголовок Char"/>
+    <w:basedOn w:val="DefaultParagraphFont"/>
+    <w:link w:val="Heading1"/>
     <w:uiPriority w:val="9"/>
     <w:rsid w:val="00375D6B"/>
     <w:rPr>

</xml_diff>